<commit_message>
added button for entering budget
</commit_message>
<xml_diff>
--- a/ProjectTimeline.docx
+++ b/ProjectTimeline.docx
@@ -544,8 +544,16 @@
               <w:rPr>
                 <w:rFonts w:ascii="Times New Roman" w:hAnsi="Times New Roman" w:cs="Times New Roman"/>
               </w:rPr>
-              <w:t>Finalize required paperwork and upload to Playstore</w:t>
-            </w:r>
+              <w:t xml:space="preserve">Finalize required paperwork and upload to </w:t>
+            </w:r>
+            <w:proofErr w:type="spellStart"/>
+            <w:r>
+              <w:rPr>
+                <w:rFonts w:ascii="Times New Roman" w:hAnsi="Times New Roman" w:cs="Times New Roman"/>
+              </w:rPr>
+              <w:t>Playstore</w:t>
+            </w:r>
+            <w:proofErr w:type="spellEnd"/>
           </w:p>
           <w:p>
             <w:pPr>
@@ -1035,8 +1043,30 @@
               <w:rPr>
                 <w:rFonts w:ascii="Times New Roman" w:hAnsi="Times New Roman" w:cs="Times New Roman"/>
               </w:rPr>
-              <w:t xml:space="preserve"> – Zami Seck</w:t>
-            </w:r>
+              <w:t xml:space="preserve"> – </w:t>
+            </w:r>
+            <w:proofErr w:type="spellStart"/>
+            <w:r>
+              <w:rPr>
+                <w:rFonts w:ascii="Times New Roman" w:hAnsi="Times New Roman" w:cs="Times New Roman"/>
+              </w:rPr>
+              <w:t>Zami</w:t>
+            </w:r>
+            <w:proofErr w:type="spellEnd"/>
+            <w:r>
+              <w:rPr>
+                <w:rFonts w:ascii="Times New Roman" w:hAnsi="Times New Roman" w:cs="Times New Roman"/>
+              </w:rPr>
+              <w:t xml:space="preserve"> </w:t>
+            </w:r>
+            <w:proofErr w:type="spellStart"/>
+            <w:r>
+              <w:rPr>
+                <w:rFonts w:ascii="Times New Roman" w:hAnsi="Times New Roman" w:cs="Times New Roman"/>
+              </w:rPr>
+              <w:t>Seck</w:t>
+            </w:r>
+            <w:proofErr w:type="spellEnd"/>
           </w:p>
           <w:p>
             <w:pPr>
@@ -1061,8 +1091,16 @@
               <w:rPr>
                 <w:rFonts w:ascii="Times New Roman" w:hAnsi="Times New Roman" w:cs="Times New Roman"/>
               </w:rPr>
-              <w:t xml:space="preserve"> Boccard</w:t>
-            </w:r>
+              <w:t xml:space="preserve"> </w:t>
+            </w:r>
+            <w:proofErr w:type="spellStart"/>
+            <w:r>
+              <w:rPr>
+                <w:rFonts w:ascii="Times New Roman" w:hAnsi="Times New Roman" w:cs="Times New Roman"/>
+              </w:rPr>
+              <w:t>Boccard</w:t>
+            </w:r>
+            <w:proofErr w:type="spellEnd"/>
           </w:p>
           <w:p>
             <w:pPr>
@@ -1113,8 +1151,16 @@
               <w:rPr>
                 <w:rFonts w:ascii="Times New Roman" w:hAnsi="Times New Roman" w:cs="Times New Roman"/>
               </w:rPr>
-              <w:t xml:space="preserve"> Abadi</w:t>
-            </w:r>
+              <w:t xml:space="preserve"> </w:t>
+            </w:r>
+            <w:proofErr w:type="spellStart"/>
+            <w:r>
+              <w:rPr>
+                <w:rFonts w:ascii="Times New Roman" w:hAnsi="Times New Roman" w:cs="Times New Roman"/>
+              </w:rPr>
+              <w:t>Abadi</w:t>
+            </w:r>
+            <w:proofErr w:type="spellEnd"/>
           </w:p>
           <w:p>
             <w:pPr>
@@ -1475,30 +1521,16 @@
               <w:rPr>
                 <w:rFonts w:ascii="Times New Roman" w:hAnsi="Times New Roman" w:cs="Times New Roman"/>
               </w:rPr>
-              <w:t>3. Discuss usage of SQLite and databases</w:t>
-            </w:r>
-          </w:p>
-          <w:p>
-            <w:pPr>
-              <w:rPr>
-                <w:rFonts w:ascii="Times New Roman" w:hAnsi="Times New Roman" w:cs="Times New Roman"/>
-              </w:rPr>
-            </w:pPr>
-          </w:p>
-          <w:p>
-            <w:pPr>
-              <w:rPr>
-                <w:rFonts w:ascii="Times New Roman" w:hAnsi="Times New Roman" w:cs="Times New Roman"/>
-              </w:rPr>
-            </w:pPr>
-            <w:r>
-              <w:rPr>
-                <w:rFonts w:ascii="Times New Roman" w:hAnsi="Times New Roman" w:cs="Times New Roman"/>
-              </w:rPr>
-              <w:t>4. Start a repository in Github</w:t>
-            </w:r>
-            <w:bookmarkStart w:id="0" w:name="_GoBack"/>
-            <w:bookmarkEnd w:id="0"/>
+              <w:t xml:space="preserve">4. Start a repository in </w:t>
+            </w:r>
+            <w:proofErr w:type="spellStart"/>
+            <w:r>
+              <w:rPr>
+                <w:rFonts w:ascii="Times New Roman" w:hAnsi="Times New Roman" w:cs="Times New Roman"/>
+              </w:rPr>
+              <w:t>Github</w:t>
+            </w:r>
+            <w:proofErr w:type="spellEnd"/>
           </w:p>
         </w:tc>
         <w:tc>
@@ -1522,6 +1554,58 @@
           <w:rFonts w:ascii="Times New Roman" w:hAnsi="Times New Roman" w:cs="Times New Roman"/>
         </w:rPr>
       </w:pPr>
+      <w:bookmarkStart w:id="0" w:name="_GoBack"/>
+      <w:bookmarkEnd w:id="0"/>
+    </w:p>
+    <w:p>
+      <w:pPr>
+        <w:spacing w:line="240" w:lineRule="auto"/>
+        <w:rPr>
+          <w:rFonts w:ascii="Times New Roman" w:hAnsi="Times New Roman" w:cs="Times New Roman"/>
+        </w:rPr>
+      </w:pPr>
+      <w:proofErr w:type="spellStart"/>
+      <w:r>
+        <w:rPr>
+          <w:rFonts w:ascii="Times New Roman" w:hAnsi="Times New Roman" w:cs="Times New Roman"/>
+        </w:rPr>
+        <w:t>Zami</w:t>
+      </w:r>
+      <w:proofErr w:type="spellEnd"/>
+      <w:r>
+        <w:rPr>
+          <w:rFonts w:ascii="Times New Roman" w:hAnsi="Times New Roman" w:cs="Times New Roman"/>
+        </w:rPr>
+        <w:t xml:space="preserve"> – Main Page &amp; Restaurant Description</w:t>
+      </w:r>
+    </w:p>
+    <w:p>
+      <w:pPr>
+        <w:spacing w:line="240" w:lineRule="auto"/>
+        <w:rPr>
+          <w:rFonts w:ascii="Times New Roman" w:hAnsi="Times New Roman" w:cs="Times New Roman"/>
+        </w:rPr>
+      </w:pPr>
+      <w:r>
+        <w:rPr>
+          <w:rFonts w:ascii="Times New Roman" w:hAnsi="Times New Roman" w:cs="Times New Roman"/>
+        </w:rPr>
+        <w:t>Esteban – Food Categories</w:t>
+      </w:r>
+    </w:p>
+    <w:p>
+      <w:pPr>
+        <w:spacing w:line="240" w:lineRule="auto"/>
+        <w:rPr>
+          <w:rFonts w:ascii="Times New Roman" w:hAnsi="Times New Roman" w:cs="Times New Roman"/>
+        </w:rPr>
+      </w:pPr>
+      <w:r>
+        <w:rPr>
+          <w:rFonts w:ascii="Times New Roman" w:hAnsi="Times New Roman" w:cs="Times New Roman"/>
+        </w:rPr>
+        <w:t>Avery – Your Cart</w:t>
+      </w:r>
     </w:p>
     <w:p>
       <w:pPr>
@@ -2390,7 +2474,7 @@
 </file>
 
 <file path=customXml/itemProps1.xml><?xml version="1.0" encoding="utf-8"?>
-<ds:datastoreItem xmlns:ds="http://schemas.openxmlformats.org/officeDocument/2006/customXml" ds:itemID="{6CC20940-56C7-4F00-A144-9A620D572E73}">
+<ds:datastoreItem xmlns:ds="http://schemas.openxmlformats.org/officeDocument/2006/customXml" ds:itemID="{DCE503EF-B01B-4FE1-AA99-5DBC4B2387D6}">
   <ds:schemaRefs>
     <ds:schemaRef ds:uri="http://schemas.openxmlformats.org/officeDocument/2006/bibliography"/>
   </ds:schemaRefs>

</xml_diff>

<commit_message>
updated the project timeline info
</commit_message>
<xml_diff>
--- a/ProjectTimeline.docx
+++ b/ProjectTimeline.docx
@@ -1543,6 +1543,52 @@
                 <w:rFonts w:ascii="Times New Roman" w:hAnsi="Times New Roman" w:cs="Times New Roman"/>
               </w:rPr>
             </w:pPr>
+            <w:r>
+              <w:rPr>
+                <w:rFonts w:ascii="Times New Roman" w:hAnsi="Times New Roman" w:cs="Times New Roman"/>
+              </w:rPr>
+              <w:t>1. Assigned design tasks for each team member</w:t>
+            </w:r>
+            <w:r>
+              <w:rPr>
+                <w:rFonts w:ascii="Times New Roman" w:hAnsi="Times New Roman" w:cs="Times New Roman"/>
+                <w:vertAlign w:val="superscript"/>
+              </w:rPr>
+              <w:t>1</w:t>
+            </w:r>
+          </w:p>
+          <w:p>
+            <w:pPr>
+              <w:rPr>
+                <w:rFonts w:ascii="Times New Roman" w:hAnsi="Times New Roman" w:cs="Times New Roman"/>
+              </w:rPr>
+            </w:pPr>
+          </w:p>
+          <w:p>
+            <w:pPr>
+              <w:rPr>
+                <w:rFonts w:ascii="Times New Roman" w:hAnsi="Times New Roman" w:cs="Times New Roman"/>
+              </w:rPr>
+            </w:pPr>
+            <w:r>
+              <w:rPr>
+                <w:rFonts w:ascii="Times New Roman" w:hAnsi="Times New Roman" w:cs="Times New Roman"/>
+              </w:rPr>
+              <w:t>2. Identified what app features are priority</w:t>
+            </w:r>
+            <w:r>
+              <w:rPr>
+                <w:rFonts w:ascii="Times New Roman" w:hAnsi="Times New Roman" w:cs="Times New Roman"/>
+                <w:vertAlign w:val="superscript"/>
+              </w:rPr>
+              <w:t>2</w:t>
+            </w:r>
+            <w:r>
+              <w:rPr>
+                <w:rFonts w:ascii="Times New Roman" w:hAnsi="Times New Roman" w:cs="Times New Roman"/>
+              </w:rPr>
+              <w:t xml:space="preserve"> </w:t>
+            </w:r>
           </w:p>
         </w:tc>
       </w:tr>
@@ -1554,8 +1600,369 @@
           <w:rFonts w:ascii="Times New Roman" w:hAnsi="Times New Roman" w:cs="Times New Roman"/>
         </w:rPr>
       </w:pPr>
-      <w:bookmarkStart w:id="0" w:name="_GoBack"/>
-      <w:bookmarkEnd w:id="0"/>
+    </w:p>
+    <w:tbl>
+      <w:tblPr>
+        <w:tblStyle w:val="TableGrid"/>
+        <w:tblW w:w="0" w:type="auto"/>
+        <w:tblLook w:val="04A0" w:firstRow="1" w:lastRow="0" w:firstColumn="1" w:lastColumn="0" w:noHBand="0" w:noVBand="1"/>
+      </w:tblPr>
+      <w:tblGrid>
+        <w:gridCol w:w="4675"/>
+        <w:gridCol w:w="4675"/>
+      </w:tblGrid>
+      <w:tr>
+        <w:tc>
+          <w:tcPr>
+            <w:tcW w:w="4675" w:type="dxa"/>
+          </w:tcPr>
+          <w:p>
+            <w:pPr>
+              <w:jc w:val="center"/>
+              <w:rPr>
+                <w:rFonts w:ascii="Times New Roman" w:hAnsi="Times New Roman" w:cs="Times New Roman"/>
+                <w:b/>
+              </w:rPr>
+            </w:pPr>
+            <w:r>
+              <w:rPr>
+                <w:rFonts w:ascii="Times New Roman" w:hAnsi="Times New Roman" w:cs="Times New Roman"/>
+                <w:b/>
+              </w:rPr>
+              <w:t>Accomplishment(s)</w:t>
+            </w:r>
+          </w:p>
+        </w:tc>
+        <w:tc>
+          <w:tcPr>
+            <w:tcW w:w="4675" w:type="dxa"/>
+          </w:tcPr>
+          <w:p>
+            <w:pPr>
+              <w:jc w:val="center"/>
+              <w:rPr>
+                <w:rFonts w:ascii="Times New Roman" w:hAnsi="Times New Roman" w:cs="Times New Roman"/>
+                <w:b/>
+              </w:rPr>
+            </w:pPr>
+            <w:r>
+              <w:rPr>
+                <w:rFonts w:ascii="Times New Roman" w:hAnsi="Times New Roman" w:cs="Times New Roman"/>
+                <w:b/>
+              </w:rPr>
+              <w:t>Details</w:t>
+            </w:r>
+          </w:p>
+        </w:tc>
+      </w:tr>
+      <w:tr>
+        <w:tc>
+          <w:tcPr>
+            <w:tcW w:w="4675" w:type="dxa"/>
+          </w:tcPr>
+          <w:p>
+            <w:pPr>
+              <w:jc w:val="center"/>
+              <w:rPr>
+                <w:rFonts w:ascii="Times New Roman" w:hAnsi="Times New Roman" w:cs="Times New Roman"/>
+                <w:i/>
+                <w:vertAlign w:val="superscript"/>
+              </w:rPr>
+            </w:pPr>
+          </w:p>
+          <w:p>
+            <w:pPr>
+              <w:jc w:val="center"/>
+              <w:rPr>
+                <w:rFonts w:ascii="Times New Roman" w:hAnsi="Times New Roman" w:cs="Times New Roman"/>
+                <w:i/>
+                <w:vertAlign w:val="superscript"/>
+              </w:rPr>
+            </w:pPr>
+          </w:p>
+          <w:p>
+            <w:pPr>
+              <w:jc w:val="center"/>
+              <w:rPr>
+                <w:rFonts w:ascii="Times New Roman" w:hAnsi="Times New Roman" w:cs="Times New Roman"/>
+                <w:i/>
+                <w:vertAlign w:val="superscript"/>
+              </w:rPr>
+            </w:pPr>
+          </w:p>
+          <w:p>
+            <w:pPr>
+              <w:jc w:val="center"/>
+              <w:rPr>
+                <w:rFonts w:ascii="Times New Roman" w:hAnsi="Times New Roman" w:cs="Times New Roman"/>
+                <w:i/>
+              </w:rPr>
+            </w:pPr>
+            <w:r>
+              <w:rPr>
+                <w:rFonts w:ascii="Times New Roman" w:hAnsi="Times New Roman" w:cs="Times New Roman"/>
+                <w:i/>
+                <w:vertAlign w:val="superscript"/>
+              </w:rPr>
+              <w:t>1</w:t>
+            </w:r>
+            <w:r>
+              <w:rPr>
+                <w:rFonts w:ascii="Times New Roman" w:hAnsi="Times New Roman" w:cs="Times New Roman"/>
+                <w:i/>
+              </w:rPr>
+              <w:t>Defined Tasks</w:t>
+            </w:r>
+          </w:p>
+        </w:tc>
+        <w:tc>
+          <w:tcPr>
+            <w:tcW w:w="4675" w:type="dxa"/>
+          </w:tcPr>
+          <w:p>
+            <w:pPr>
+              <w:rPr>
+                <w:rFonts w:ascii="Times New Roman" w:hAnsi="Times New Roman" w:cs="Times New Roman"/>
+              </w:rPr>
+            </w:pPr>
+            <w:proofErr w:type="spellStart"/>
+            <w:r>
+              <w:rPr>
+                <w:rFonts w:ascii="Times New Roman" w:hAnsi="Times New Roman" w:cs="Times New Roman"/>
+                <w:u w:val="single"/>
+              </w:rPr>
+              <w:t>Zami</w:t>
+            </w:r>
+            <w:proofErr w:type="spellEnd"/>
+            <w:r>
+              <w:rPr>
+                <w:rFonts w:ascii="Times New Roman" w:hAnsi="Times New Roman" w:cs="Times New Roman"/>
+                <w:u w:val="single"/>
+              </w:rPr>
+              <w:t xml:space="preserve"> </w:t>
+            </w:r>
+            <w:r>
+              <w:rPr>
+                <w:rFonts w:ascii="Times New Roman" w:hAnsi="Times New Roman" w:cs="Times New Roman"/>
+              </w:rPr>
+              <w:t>- Restaurant Description</w:t>
+            </w:r>
+          </w:p>
+          <w:p>
+            <w:pPr>
+              <w:rPr>
+                <w:rFonts w:ascii="Times New Roman" w:hAnsi="Times New Roman" w:cs="Times New Roman"/>
+              </w:rPr>
+            </w:pPr>
+            <w:r>
+              <w:rPr>
+                <w:rFonts w:ascii="Times New Roman" w:hAnsi="Times New Roman" w:cs="Times New Roman"/>
+                <w:u w:val="single"/>
+              </w:rPr>
+              <w:t>Esteban</w:t>
+            </w:r>
+            <w:r>
+              <w:rPr>
+                <w:rFonts w:ascii="Times New Roman" w:hAnsi="Times New Roman" w:cs="Times New Roman"/>
+              </w:rPr>
+              <w:t xml:space="preserve"> – Food Categories</w:t>
+            </w:r>
+          </w:p>
+          <w:p>
+            <w:pPr>
+              <w:rPr>
+                <w:rFonts w:ascii="Times New Roman" w:hAnsi="Times New Roman" w:cs="Times New Roman"/>
+              </w:rPr>
+            </w:pPr>
+            <w:r>
+              <w:rPr>
+                <w:rFonts w:ascii="Times New Roman" w:hAnsi="Times New Roman" w:cs="Times New Roman"/>
+                <w:u w:val="single"/>
+              </w:rPr>
+              <w:t>Avery</w:t>
+            </w:r>
+            <w:r>
+              <w:rPr>
+                <w:rFonts w:ascii="Times New Roman" w:hAnsi="Times New Roman" w:cs="Times New Roman"/>
+              </w:rPr>
+              <w:t xml:space="preserve"> – Main Page</w:t>
+            </w:r>
+          </w:p>
+          <w:p>
+            <w:pPr>
+              <w:rPr>
+                <w:rFonts w:ascii="Times New Roman" w:hAnsi="Times New Roman" w:cs="Times New Roman"/>
+              </w:rPr>
+            </w:pPr>
+            <w:r>
+              <w:rPr>
+                <w:rFonts w:ascii="Times New Roman" w:hAnsi="Times New Roman" w:cs="Times New Roman"/>
+                <w:u w:val="single"/>
+              </w:rPr>
+              <w:t>David</w:t>
+            </w:r>
+            <w:r>
+              <w:rPr>
+                <w:rFonts w:ascii="Times New Roman" w:hAnsi="Times New Roman" w:cs="Times New Roman"/>
+              </w:rPr>
+              <w:t xml:space="preserve"> – List of Restaurants </w:t>
+            </w:r>
+          </w:p>
+          <w:p>
+            <w:pPr>
+              <w:rPr>
+                <w:rFonts w:ascii="Times New Roman" w:hAnsi="Times New Roman" w:cs="Times New Roman"/>
+              </w:rPr>
+            </w:pPr>
+            <w:r>
+              <w:rPr>
+                <w:rFonts w:ascii="Times New Roman" w:hAnsi="Times New Roman" w:cs="Times New Roman"/>
+                <w:u w:val="single"/>
+              </w:rPr>
+              <w:t>Alex</w:t>
+            </w:r>
+            <w:r>
+              <w:rPr>
+                <w:rFonts w:ascii="Times New Roman" w:hAnsi="Times New Roman" w:cs="Times New Roman"/>
+              </w:rPr>
+              <w:t xml:space="preserve"> – Restaurant Description if no food matches budget</w:t>
+            </w:r>
+          </w:p>
+          <w:p>
+            <w:pPr>
+              <w:rPr>
+                <w:rFonts w:ascii="Times New Roman" w:hAnsi="Times New Roman" w:cs="Times New Roman"/>
+              </w:rPr>
+            </w:pPr>
+          </w:p>
+        </w:tc>
+      </w:tr>
+      <w:tr>
+        <w:tc>
+          <w:tcPr>
+            <w:tcW w:w="4675" w:type="dxa"/>
+          </w:tcPr>
+          <w:p>
+            <w:pPr>
+              <w:jc w:val="center"/>
+              <w:rPr>
+                <w:rFonts w:ascii="Times New Roman" w:hAnsi="Times New Roman" w:cs="Times New Roman"/>
+                <w:i/>
+                <w:vertAlign w:val="superscript"/>
+              </w:rPr>
+            </w:pPr>
+          </w:p>
+          <w:p>
+            <w:pPr>
+              <w:jc w:val="center"/>
+              <w:rPr>
+                <w:rFonts w:ascii="Times New Roman" w:hAnsi="Times New Roman" w:cs="Times New Roman"/>
+                <w:i/>
+                <w:vertAlign w:val="superscript"/>
+              </w:rPr>
+            </w:pPr>
+          </w:p>
+          <w:p>
+            <w:pPr>
+              <w:jc w:val="center"/>
+              <w:rPr>
+                <w:rFonts w:ascii="Times New Roman" w:hAnsi="Times New Roman" w:cs="Times New Roman"/>
+                <w:i/>
+              </w:rPr>
+            </w:pPr>
+            <w:r>
+              <w:rPr>
+                <w:rFonts w:ascii="Times New Roman" w:hAnsi="Times New Roman" w:cs="Times New Roman"/>
+                <w:i/>
+                <w:vertAlign w:val="superscript"/>
+              </w:rPr>
+              <w:t>2</w:t>
+            </w:r>
+            <w:r>
+              <w:rPr>
+                <w:rFonts w:ascii="Times New Roman" w:hAnsi="Times New Roman" w:cs="Times New Roman"/>
+                <w:i/>
+              </w:rPr>
+              <w:t>Priority/Secondary Features</w:t>
+            </w:r>
+          </w:p>
+        </w:tc>
+        <w:tc>
+          <w:tcPr>
+            <w:tcW w:w="4675" w:type="dxa"/>
+          </w:tcPr>
+          <w:p>
+            <w:pPr>
+              <w:rPr>
+                <w:rFonts w:ascii="Times New Roman" w:hAnsi="Times New Roman" w:cs="Times New Roman"/>
+              </w:rPr>
+            </w:pPr>
+            <w:r>
+              <w:rPr>
+                <w:rFonts w:ascii="Times New Roman" w:hAnsi="Times New Roman" w:cs="Times New Roman"/>
+              </w:rPr>
+              <w:t xml:space="preserve">1. Decided to use </w:t>
+            </w:r>
+            <w:proofErr w:type="spellStart"/>
+            <w:r>
+              <w:rPr>
+                <w:rFonts w:ascii="Times New Roman" w:hAnsi="Times New Roman" w:cs="Times New Roman"/>
+              </w:rPr>
+              <w:t>Zamato</w:t>
+            </w:r>
+            <w:proofErr w:type="spellEnd"/>
+            <w:r>
+              <w:rPr>
+                <w:rFonts w:ascii="Times New Roman" w:hAnsi="Times New Roman" w:cs="Times New Roman"/>
+              </w:rPr>
+              <w:t xml:space="preserve"> API for restaurant information and menu</w:t>
+            </w:r>
+            <w:bookmarkStart w:id="0" w:name="_GoBack"/>
+            <w:bookmarkEnd w:id="0"/>
+          </w:p>
+          <w:p>
+            <w:pPr>
+              <w:rPr>
+                <w:rFonts w:ascii="Times New Roman" w:hAnsi="Times New Roman" w:cs="Times New Roman"/>
+              </w:rPr>
+            </w:pPr>
+          </w:p>
+          <w:p>
+            <w:pPr>
+              <w:rPr>
+                <w:rFonts w:ascii="Times New Roman" w:hAnsi="Times New Roman" w:cs="Times New Roman"/>
+              </w:rPr>
+            </w:pPr>
+            <w:r>
+              <w:rPr>
+                <w:rFonts w:ascii="Times New Roman" w:hAnsi="Times New Roman" w:cs="Times New Roman"/>
+              </w:rPr>
+              <w:t xml:space="preserve">2. Decided to move the implementation of “Your Cart” feature to the end of development after everything else is complete and </w:t>
+            </w:r>
+            <w:r>
+              <w:rPr>
+                <w:rFonts w:ascii="Times New Roman" w:hAnsi="Times New Roman" w:cs="Times New Roman"/>
+              </w:rPr>
+              <w:t>functional</w:t>
+            </w:r>
+          </w:p>
+          <w:p>
+            <w:pPr>
+              <w:rPr>
+                <w:rFonts w:ascii="Times New Roman" w:hAnsi="Times New Roman" w:cs="Times New Roman"/>
+              </w:rPr>
+            </w:pPr>
+          </w:p>
+        </w:tc>
+      </w:tr>
+    </w:tbl>
+    <w:p>
+      <w:pPr>
+        <w:spacing w:line="240" w:lineRule="auto"/>
+        <w:rPr>
+          <w:rFonts w:ascii="Times New Roman" w:hAnsi="Times New Roman" w:cs="Times New Roman"/>
+        </w:rPr>
+      </w:pPr>
     </w:p>
     <w:p>
       <w:pPr>
@@ -1564,48 +1971,6 @@
           <w:rFonts w:ascii="Times New Roman" w:hAnsi="Times New Roman" w:cs="Times New Roman"/>
         </w:rPr>
       </w:pPr>
-      <w:proofErr w:type="spellStart"/>
-      <w:r>
-        <w:rPr>
-          <w:rFonts w:ascii="Times New Roman" w:hAnsi="Times New Roman" w:cs="Times New Roman"/>
-        </w:rPr>
-        <w:t>Zami</w:t>
-      </w:r>
-      <w:proofErr w:type="spellEnd"/>
-      <w:r>
-        <w:rPr>
-          <w:rFonts w:ascii="Times New Roman" w:hAnsi="Times New Roman" w:cs="Times New Roman"/>
-        </w:rPr>
-        <w:t xml:space="preserve"> – Main Page &amp; Restaurant Description</w:t>
-      </w:r>
-    </w:p>
-    <w:p>
-      <w:pPr>
-        <w:spacing w:line="240" w:lineRule="auto"/>
-        <w:rPr>
-          <w:rFonts w:ascii="Times New Roman" w:hAnsi="Times New Roman" w:cs="Times New Roman"/>
-        </w:rPr>
-      </w:pPr>
-      <w:r>
-        <w:rPr>
-          <w:rFonts w:ascii="Times New Roman" w:hAnsi="Times New Roman" w:cs="Times New Roman"/>
-        </w:rPr>
-        <w:t>Esteban – Food Categories</w:t>
-      </w:r>
-    </w:p>
-    <w:p>
-      <w:pPr>
-        <w:spacing w:line="240" w:lineRule="auto"/>
-        <w:rPr>
-          <w:rFonts w:ascii="Times New Roman" w:hAnsi="Times New Roman" w:cs="Times New Roman"/>
-        </w:rPr>
-      </w:pPr>
-      <w:r>
-        <w:rPr>
-          <w:rFonts w:ascii="Times New Roman" w:hAnsi="Times New Roman" w:cs="Times New Roman"/>
-        </w:rPr>
-        <w:t>Avery – Your Cart</w:t>
-      </w:r>
     </w:p>
     <w:p>
       <w:pPr>
@@ -2474,7 +2839,7 @@
 </file>
 
 <file path=customXml/itemProps1.xml><?xml version="1.0" encoding="utf-8"?>
-<ds:datastoreItem xmlns:ds="http://schemas.openxmlformats.org/officeDocument/2006/customXml" ds:itemID="{DCE503EF-B01B-4FE1-AA99-5DBC4B2387D6}">
+<ds:datastoreItem xmlns:ds="http://schemas.openxmlformats.org/officeDocument/2006/customXml" ds:itemID="{CB25D804-913A-4081-93A4-D4241BEB897E}">
   <ds:schemaRefs>
     <ds:schemaRef ds:uri="http://schemas.openxmlformats.org/officeDocument/2006/bibliography"/>
   </ds:schemaRefs>

</xml_diff>

<commit_message>
Added an extra  design role
With the addition of the "loading screen" page the extra task is assigned to a team member
</commit_message>
<xml_diff>
--- a/ProjectTimeline.docx
+++ b/ProjectTimeline.docx
@@ -544,16 +544,8 @@
               <w:rPr>
                 <w:rFonts w:ascii="Times New Roman" w:hAnsi="Times New Roman" w:cs="Times New Roman"/>
               </w:rPr>
-              <w:t xml:space="preserve">Finalize required paperwork and upload to </w:t>
-            </w:r>
-            <w:proofErr w:type="spellStart"/>
-            <w:r>
-              <w:rPr>
-                <w:rFonts w:ascii="Times New Roman" w:hAnsi="Times New Roman" w:cs="Times New Roman"/>
-              </w:rPr>
-              <w:t>Playstore</w:t>
-            </w:r>
-            <w:proofErr w:type="spellEnd"/>
+              <w:t>Finalize required paperwork and upload to Playstore</w:t>
+            </w:r>
           </w:p>
           <w:p>
             <w:pPr>
@@ -1043,30 +1035,8 @@
               <w:rPr>
                 <w:rFonts w:ascii="Times New Roman" w:hAnsi="Times New Roman" w:cs="Times New Roman"/>
               </w:rPr>
-              <w:t xml:space="preserve"> – </w:t>
-            </w:r>
-            <w:proofErr w:type="spellStart"/>
-            <w:r>
-              <w:rPr>
-                <w:rFonts w:ascii="Times New Roman" w:hAnsi="Times New Roman" w:cs="Times New Roman"/>
-              </w:rPr>
-              <w:t>Zami</w:t>
-            </w:r>
-            <w:proofErr w:type="spellEnd"/>
-            <w:r>
-              <w:rPr>
-                <w:rFonts w:ascii="Times New Roman" w:hAnsi="Times New Roman" w:cs="Times New Roman"/>
-              </w:rPr>
-              <w:t xml:space="preserve"> </w:t>
-            </w:r>
-            <w:proofErr w:type="spellStart"/>
-            <w:r>
-              <w:rPr>
-                <w:rFonts w:ascii="Times New Roman" w:hAnsi="Times New Roman" w:cs="Times New Roman"/>
-              </w:rPr>
-              <w:t>Seck</w:t>
-            </w:r>
-            <w:proofErr w:type="spellEnd"/>
+              <w:t xml:space="preserve"> – Zami Seck</w:t>
+            </w:r>
           </w:p>
           <w:p>
             <w:pPr>
@@ -1091,16 +1061,8 @@
               <w:rPr>
                 <w:rFonts w:ascii="Times New Roman" w:hAnsi="Times New Roman" w:cs="Times New Roman"/>
               </w:rPr>
-              <w:t xml:space="preserve"> </w:t>
-            </w:r>
-            <w:proofErr w:type="spellStart"/>
-            <w:r>
-              <w:rPr>
-                <w:rFonts w:ascii="Times New Roman" w:hAnsi="Times New Roman" w:cs="Times New Roman"/>
-              </w:rPr>
-              <w:t>Boccard</w:t>
-            </w:r>
-            <w:proofErr w:type="spellEnd"/>
+              <w:t xml:space="preserve"> Boccard</w:t>
+            </w:r>
           </w:p>
           <w:p>
             <w:pPr>
@@ -1151,16 +1113,8 @@
               <w:rPr>
                 <w:rFonts w:ascii="Times New Roman" w:hAnsi="Times New Roman" w:cs="Times New Roman"/>
               </w:rPr>
-              <w:t xml:space="preserve"> </w:t>
-            </w:r>
-            <w:proofErr w:type="spellStart"/>
-            <w:r>
-              <w:rPr>
-                <w:rFonts w:ascii="Times New Roman" w:hAnsi="Times New Roman" w:cs="Times New Roman"/>
-              </w:rPr>
-              <w:t>Abadi</w:t>
-            </w:r>
-            <w:proofErr w:type="spellEnd"/>
+              <w:t xml:space="preserve"> Abadi</w:t>
+            </w:r>
           </w:p>
           <w:p>
             <w:pPr>
@@ -1521,16 +1475,8 @@
               <w:rPr>
                 <w:rFonts w:ascii="Times New Roman" w:hAnsi="Times New Roman" w:cs="Times New Roman"/>
               </w:rPr>
-              <w:t xml:space="preserve">4. Start a repository in </w:t>
-            </w:r>
-            <w:proofErr w:type="spellStart"/>
-            <w:r>
-              <w:rPr>
-                <w:rFonts w:ascii="Times New Roman" w:hAnsi="Times New Roman" w:cs="Times New Roman"/>
-              </w:rPr>
-              <w:t>Github</w:t>
-            </w:r>
-            <w:proofErr w:type="spellEnd"/>
+              <w:t>4. Start a repository in Github</w:t>
+            </w:r>
           </w:p>
         </w:tc>
         <w:tc>
@@ -1725,27 +1671,38 @@
                 <w:rFonts w:ascii="Times New Roman" w:hAnsi="Times New Roman" w:cs="Times New Roman"/>
               </w:rPr>
             </w:pPr>
-            <w:proofErr w:type="spellStart"/>
             <w:r>
               <w:rPr>
                 <w:rFonts w:ascii="Times New Roman" w:hAnsi="Times New Roman" w:cs="Times New Roman"/>
                 <w:u w:val="single"/>
               </w:rPr>
-              <w:t>Zami</w:t>
-            </w:r>
-            <w:proofErr w:type="spellEnd"/>
+              <w:t xml:space="preserve">Zami </w:t>
+            </w:r>
+            <w:r>
+              <w:rPr>
+                <w:rFonts w:ascii="Times New Roman" w:hAnsi="Times New Roman" w:cs="Times New Roman"/>
+              </w:rPr>
+              <w:t>- Restaurant Description</w:t>
+            </w:r>
+          </w:p>
+          <w:p>
+            <w:pPr>
+              <w:rPr>
+                <w:rFonts w:ascii="Times New Roman" w:hAnsi="Times New Roman" w:cs="Times New Roman"/>
+              </w:rPr>
+            </w:pPr>
             <w:r>
               <w:rPr>
                 <w:rFonts w:ascii="Times New Roman" w:hAnsi="Times New Roman" w:cs="Times New Roman"/>
                 <w:u w:val="single"/>
               </w:rPr>
-              <w:t xml:space="preserve"> </w:t>
-            </w:r>
-            <w:r>
-              <w:rPr>
-                <w:rFonts w:ascii="Times New Roman" w:hAnsi="Times New Roman" w:cs="Times New Roman"/>
-              </w:rPr>
-              <w:t>- Restaurant Description</w:t>
+              <w:t>Esteban</w:t>
+            </w:r>
+            <w:r>
+              <w:rPr>
+                <w:rFonts w:ascii="Times New Roman" w:hAnsi="Times New Roman" w:cs="Times New Roman"/>
+              </w:rPr>
+              <w:t xml:space="preserve"> – Food Categories</w:t>
             </w:r>
           </w:p>
           <w:p>
@@ -1759,26 +1716,6 @@
                 <w:rFonts w:ascii="Times New Roman" w:hAnsi="Times New Roman" w:cs="Times New Roman"/>
                 <w:u w:val="single"/>
               </w:rPr>
-              <w:t>Esteban</w:t>
-            </w:r>
-            <w:r>
-              <w:rPr>
-                <w:rFonts w:ascii="Times New Roman" w:hAnsi="Times New Roman" w:cs="Times New Roman"/>
-              </w:rPr>
-              <w:t xml:space="preserve"> – Food Categories</w:t>
-            </w:r>
-          </w:p>
-          <w:p>
-            <w:pPr>
-              <w:rPr>
-                <w:rFonts w:ascii="Times New Roman" w:hAnsi="Times New Roman" w:cs="Times New Roman"/>
-              </w:rPr>
-            </w:pPr>
-            <w:r>
-              <w:rPr>
-                <w:rFonts w:ascii="Times New Roman" w:hAnsi="Times New Roman" w:cs="Times New Roman"/>
-                <w:u w:val="single"/>
-              </w:rPr>
               <w:t>Avery</w:t>
             </w:r>
             <w:r>
@@ -1787,6 +1724,14 @@
               </w:rPr>
               <w:t xml:space="preserve"> – Main Page</w:t>
             </w:r>
+            <w:r>
+              <w:rPr>
+                <w:rFonts w:ascii="Times New Roman" w:hAnsi="Times New Roman" w:cs="Times New Roman"/>
+              </w:rPr>
+              <w:t xml:space="preserve"> &amp; Loading Screen</w:t>
+            </w:r>
+            <w:bookmarkStart w:id="0" w:name="_GoBack"/>
+            <w:bookmarkEnd w:id="0"/>
           </w:p>
           <w:p>
             <w:pPr>
@@ -1901,24 +1846,8 @@
               <w:rPr>
                 <w:rFonts w:ascii="Times New Roman" w:hAnsi="Times New Roman" w:cs="Times New Roman"/>
               </w:rPr>
-              <w:t xml:space="preserve">1. Decided to use </w:t>
-            </w:r>
-            <w:proofErr w:type="spellStart"/>
-            <w:r>
-              <w:rPr>
-                <w:rFonts w:ascii="Times New Roman" w:hAnsi="Times New Roman" w:cs="Times New Roman"/>
-              </w:rPr>
-              <w:t>Zamato</w:t>
-            </w:r>
-            <w:proofErr w:type="spellEnd"/>
-            <w:r>
-              <w:rPr>
-                <w:rFonts w:ascii="Times New Roman" w:hAnsi="Times New Roman" w:cs="Times New Roman"/>
-              </w:rPr>
-              <w:t xml:space="preserve"> API for restaurant information and menu</w:t>
-            </w:r>
-            <w:bookmarkStart w:id="0" w:name="_GoBack"/>
-            <w:bookmarkEnd w:id="0"/>
+              <w:t>1. Decided to use Zamato API for restaurant information and menu</w:t>
+            </w:r>
           </w:p>
           <w:p>
             <w:pPr>
@@ -2839,7 +2768,7 @@
 </file>
 
 <file path=customXml/itemProps1.xml><?xml version="1.0" encoding="utf-8"?>
-<ds:datastoreItem xmlns:ds="http://schemas.openxmlformats.org/officeDocument/2006/customXml" ds:itemID="{CB25D804-913A-4081-93A4-D4241BEB897E}">
+<ds:datastoreItem xmlns:ds="http://schemas.openxmlformats.org/officeDocument/2006/customXml" ds:itemID="{533EDA48-52FF-416F-BA13-16BEEE1B9E3D}">
   <ds:schemaRefs>
     <ds:schemaRef ds:uri="http://schemas.openxmlformats.org/officeDocument/2006/bibliography"/>
   </ds:schemaRefs>

</xml_diff>